<commit_message>
External And Internal Documentation done. Ready for Submission
</commit_message>
<xml_diff>
--- a/External Documentation.docx
+++ b/External Documentation.docx
@@ -79,23 +79,7 @@
           <w:sz w:val="40"/>
           <w:szCs w:val="40"/>
         </w:rPr>
-        <w:t xml:space="preserve">Table </w:t>
-      </w:r>
-      <w:proofErr w:type="gramStart"/>
-      <w:r>
-        <w:rPr>
-          <w:sz w:val="40"/>
-          <w:szCs w:val="40"/>
-        </w:rPr>
-        <w:t>Of</w:t>
-      </w:r>
-      <w:proofErr w:type="gramEnd"/>
-      <w:r>
-        <w:rPr>
-          <w:sz w:val="40"/>
-          <w:szCs w:val="40"/>
-        </w:rPr>
-        <w:t xml:space="preserve"> Contents (Sections, not pages)</w:t>
+        <w:t>Table Of Contents (Sections, not pages)</w:t>
       </w:r>
     </w:p>
     <w:p>
@@ -139,21 +123,12 @@
           <w:szCs w:val="40"/>
         </w:rPr>
       </w:pPr>
-      <w:proofErr w:type="spellStart"/>
-      <w:r>
-        <w:rPr>
-          <w:sz w:val="40"/>
-          <w:szCs w:val="40"/>
-        </w:rPr>
-        <w:t>Nav</w:t>
-      </w:r>
-      <w:proofErr w:type="spellEnd"/>
-      <w:r>
-        <w:rPr>
-          <w:sz w:val="40"/>
-          <w:szCs w:val="40"/>
-        </w:rPr>
-        <w:t xml:space="preserve"> Bar</w:t>
+      <w:r>
+        <w:rPr>
+          <w:sz w:val="40"/>
+          <w:szCs w:val="40"/>
+        </w:rPr>
+        <w:t>Nav Bar</w:t>
       </w:r>
     </w:p>
     <w:p>
@@ -416,21 +391,12 @@
           <w:szCs w:val="40"/>
         </w:rPr>
       </w:pPr>
-      <w:proofErr w:type="spellStart"/>
-      <w:r>
-        <w:rPr>
-          <w:sz w:val="40"/>
-          <w:szCs w:val="40"/>
-        </w:rPr>
-        <w:t>Nav</w:t>
-      </w:r>
-      <w:proofErr w:type="spellEnd"/>
-      <w:r>
-        <w:rPr>
-          <w:sz w:val="40"/>
-          <w:szCs w:val="40"/>
-        </w:rPr>
-        <w:t xml:space="preserve"> Bar</w:t>
+      <w:r>
+        <w:rPr>
+          <w:sz w:val="40"/>
+          <w:szCs w:val="40"/>
+        </w:rPr>
+        <w:t>Nav Bar</w:t>
       </w:r>
     </w:p>
     <w:p>
@@ -451,9 +417,9 @@
         </w:rPr>
         <w:drawing>
           <wp:inline distT="0" distB="0" distL="0" distR="0">
-            <wp:extent cx="3597910" cy="260985"/>
-            <wp:effectExtent l="0" t="0" r="2540" b="5715"/>
-            <wp:docPr id="3" name="Picture 3"/>
+            <wp:extent cx="5937885" cy="462915"/>
+            <wp:effectExtent l="0" t="0" r="5715" b="0"/>
+            <wp:docPr id="5" name="Picture 5"/>
             <wp:cNvGraphicFramePr>
               <a:graphicFrameLocks xmlns:a="http://schemas.openxmlformats.org/drawingml/2006/main" noChangeAspect="1"/>
             </wp:cNvGraphicFramePr>
@@ -482,7 +448,7 @@
                   <pic:spPr bwMode="auto">
                     <a:xfrm>
                       <a:off x="0" y="0"/>
-                      <a:ext cx="3597910" cy="260985"/>
+                      <a:ext cx="5937885" cy="462915"/>
                     </a:xfrm>
                     <a:prstGeom prst="rect">
                       <a:avLst/>
@@ -512,105 +478,69 @@
           <w:sz w:val="24"/>
           <w:szCs w:val="24"/>
         </w:rPr>
-        <w:t xml:space="preserve">The way this </w:t>
-      </w:r>
-      <w:proofErr w:type="spellStart"/>
-      <w:r>
-        <w:rPr>
-          <w:sz w:val="24"/>
-          <w:szCs w:val="24"/>
-        </w:rPr>
-        <w:t>nav</w:t>
-      </w:r>
-      <w:proofErr w:type="spellEnd"/>
-      <w:r>
-        <w:rPr>
-          <w:sz w:val="24"/>
-          <w:szCs w:val="24"/>
-        </w:rPr>
-        <w:t xml:space="preserve"> bar works is like so: Each area surrounded by the green outset border is a separate button. Each button is linked to a JavaScript function that redirects the user to a different page. </w:t>
-      </w:r>
-    </w:p>
-    <w:p>
-      <w:pPr>
-        <w:pStyle w:val="NoSpacing"/>
-        <w:rPr>
-          <w:sz w:val="24"/>
-          <w:szCs w:val="24"/>
-        </w:rPr>
-      </w:pPr>
-    </w:p>
-    <w:p>
-      <w:pPr>
-        <w:pStyle w:val="NoSpacing"/>
-        <w:rPr>
-          <w:sz w:val="24"/>
-          <w:szCs w:val="24"/>
-        </w:rPr>
-      </w:pPr>
-      <w:r>
-        <w:rPr>
-          <w:sz w:val="24"/>
-          <w:szCs w:val="24"/>
-        </w:rPr>
-        <w:t xml:space="preserve">The highlighting (See home button) is also done with a JavaScript function. </w:t>
-      </w:r>
-      <w:r>
-        <w:rPr>
-          <w:sz w:val="24"/>
-          <w:szCs w:val="24"/>
-        </w:rPr>
-        <w:t>The HTML page calls a JavaScript Function called “(</w:t>
-      </w:r>
-      <w:proofErr w:type="spellStart"/>
-      <w:r>
-        <w:rPr>
-          <w:sz w:val="24"/>
-          <w:szCs w:val="24"/>
-        </w:rPr>
-        <w:t>activepage</w:t>
-      </w:r>
-      <w:proofErr w:type="spellEnd"/>
-      <w:proofErr w:type="gramStart"/>
-      <w:r>
-        <w:rPr>
-          <w:sz w:val="24"/>
-          <w:szCs w:val="24"/>
-        </w:rPr>
-        <w:t>)Active</w:t>
-      </w:r>
-      <w:proofErr w:type="gramEnd"/>
-      <w:r>
-        <w:rPr>
-          <w:sz w:val="24"/>
-          <w:szCs w:val="24"/>
-        </w:rPr>
-        <w:t xml:space="preserve">”. This function changes the appropriate button to a yellow color. </w:t>
-      </w:r>
-    </w:p>
-    <w:p>
-      <w:pPr>
-        <w:pStyle w:val="NoSpacing"/>
-        <w:rPr>
-          <w:sz w:val="24"/>
-          <w:szCs w:val="24"/>
-        </w:rPr>
-      </w:pPr>
-    </w:p>
-    <w:p>
-      <w:pPr>
-        <w:pStyle w:val="NoSpacing"/>
-        <w:rPr>
-          <w:sz w:val="24"/>
-          <w:szCs w:val="24"/>
-        </w:rPr>
-      </w:pPr>
-      <w:r>
-        <w:rPr>
-          <w:sz w:val="24"/>
-          <w:szCs w:val="24"/>
-        </w:rPr>
-        <w:t>As this is JavaScript, the user will not be able to use these if JavaScript is disabled.</w:t>
+        <w:t>The way this nav bar works is like so</w:t>
+      </w:r>
+      <w:r>
+        <w:rPr>
+          <w:sz w:val="24"/>
+          <w:szCs w:val="24"/>
+        </w:rPr>
+        <w:t>: Each tab brings up a separate portion of text. Each tab has it’s own hover, clicked, and active st</w:t>
+      </w:r>
+      <w:r>
+        <w:rPr>
+          <w:sz w:val="24"/>
+          <w:szCs w:val="24"/>
+        </w:rPr>
+        <w:t>ates thanks to Jquery UI/Mobile</w:t>
+      </w:r>
+      <w:r>
+        <w:rPr>
+          <w:sz w:val="24"/>
+          <w:szCs w:val="24"/>
+        </w:rPr>
+        <w:t>. As such, this does not need to be handled by me.</w:t>
+      </w:r>
+      <w:bookmarkStart w:id="0" w:name="_GoBack"/>
+      <w:bookmarkEnd w:id="0"/>
+    </w:p>
+    <w:p>
+      <w:pPr>
+        <w:pStyle w:val="NoSpacing"/>
+        <w:rPr>
+          <w:sz w:val="24"/>
+          <w:szCs w:val="24"/>
+        </w:rPr>
+      </w:pPr>
+    </w:p>
+    <w:p>
+      <w:pPr>
+        <w:pStyle w:val="NoSpacing"/>
+        <w:rPr>
+          <w:sz w:val="24"/>
+          <w:szCs w:val="24"/>
+        </w:rPr>
+      </w:pPr>
+      <w:r>
+        <w:rPr>
+          <w:sz w:val="24"/>
+          <w:szCs w:val="24"/>
+        </w:rPr>
+        <w:t>As this is JavaScript</w:t>
+      </w:r>
+      <w:r>
+        <w:rPr>
+          <w:sz w:val="24"/>
+          <w:szCs w:val="24"/>
+        </w:rPr>
+        <w:t>/Jquery</w:t>
+      </w:r>
+      <w:r>
+        <w:rPr>
+          <w:sz w:val="24"/>
+          <w:szCs w:val="24"/>
+        </w:rPr>
+        <w:t>, the user will not be able to use these if JavaScript is disabled.</w:t>
       </w:r>
     </w:p>
     <w:p>
@@ -671,7 +601,7 @@
           <wp:inline distT="0" distB="0" distL="0" distR="0">
             <wp:extent cx="3301365" cy="2089785"/>
             <wp:effectExtent l="0" t="0" r="0" b="5715"/>
-            <wp:docPr id="4" name="Picture 4"/>
+            <wp:docPr id="1" name="Picture 1"/>
             <wp:cNvGraphicFramePr>
               <a:graphicFrameLocks xmlns:a="http://schemas.openxmlformats.org/drawingml/2006/main" noChangeAspect="1"/>
             </wp:cNvGraphicFramePr>
@@ -679,7 +609,7 @@
               <a:graphicData uri="http://schemas.openxmlformats.org/drawingml/2006/picture">
                 <pic:pic xmlns:pic="http://schemas.openxmlformats.org/drawingml/2006/picture">
                   <pic:nvPicPr>
-                    <pic:cNvPr id="0" name="Picture 3"/>
+                    <pic:cNvPr id="0" name="Picture 1"/>
                     <pic:cNvPicPr>
                       <a:picLocks noChangeAspect="1" noChangeArrowheads="1"/>
                     </pic:cNvPicPr>
@@ -730,7 +660,14 @@
           <w:sz w:val="24"/>
           <w:szCs w:val="24"/>
         </w:rPr>
-        <w:t>The background goes from a light blue to a darker blue (#00eaf7 to #009ec3)</w:t>
+        <w:t xml:space="preserve">The background </w:t>
+      </w:r>
+      <w:r>
+        <w:rPr>
+          <w:sz w:val="24"/>
+          <w:szCs w:val="24"/>
+        </w:rPr>
+        <w:t>is a solid grey (#F8F8F8)</w:t>
       </w:r>
     </w:p>
     <w:p>
@@ -780,10 +717,22 @@
           <w:sz w:val="24"/>
           <w:szCs w:val="24"/>
         </w:rPr>
-        <w:t>The border around the buttons is green (border-color: green;)</w:t>
-      </w:r>
-      <w:bookmarkStart w:id="0" w:name="_GoBack"/>
-      <w:bookmarkEnd w:id="0"/>
+        <w:t>The nav bar is an orange color (#</w:t>
+      </w:r>
+      <w:r>
+        <w:rPr>
+          <w:sz w:val="24"/>
+          <w:szCs w:val="24"/>
+        </w:rPr>
+        <w:t>F8B64A</w:t>
+      </w:r>
+      <w:r>
+        <w:rPr>
+          <w:sz w:val="24"/>
+          <w:szCs w:val="24"/>
+        </w:rPr>
+        <w:t>)</w:t>
+      </w:r>
     </w:p>
     <w:p>
       <w:pPr>
@@ -827,81 +776,47 @@
           <w:sz w:val="24"/>
           <w:szCs w:val="24"/>
         </w:rPr>
+        <w:t xml:space="preserve">The Font of the entire site(Excluding the Logo) is </w:t>
+      </w:r>
+      <w:r>
+        <w:rPr>
+          <w:sz w:val="24"/>
+          <w:szCs w:val="24"/>
+        </w:rPr>
+        <w:t>the default font used by Jquery</w:t>
+      </w:r>
+      <w:r>
+        <w:rPr>
+          <w:sz w:val="24"/>
+          <w:szCs w:val="24"/>
+        </w:rPr>
+        <w:t>. The size is the default sizes for headers and body elements</w:t>
+      </w:r>
+    </w:p>
+    <w:p>
+      <w:pPr>
+        <w:pStyle w:val="NoSpacing"/>
+        <w:rPr>
+          <w:sz w:val="24"/>
+          <w:szCs w:val="24"/>
+        </w:rPr>
+      </w:pPr>
+    </w:p>
+    <w:p>
+      <w:pPr>
+        <w:pStyle w:val="NoSpacing"/>
+        <w:rPr>
+          <w:sz w:val="24"/>
+          <w:szCs w:val="24"/>
+        </w:rPr>
+      </w:pPr>
+      <w:r>
+        <w:rPr>
+          <w:sz w:val="24"/>
+          <w:szCs w:val="24"/>
+        </w:rPr>
         <w:lastRenderedPageBreak/>
-        <w:t xml:space="preserve">The Font of the entire </w:t>
-      </w:r>
-      <w:proofErr w:type="gramStart"/>
-      <w:r>
-        <w:rPr>
-          <w:sz w:val="24"/>
-          <w:szCs w:val="24"/>
-        </w:rPr>
-        <w:t>site(</w:t>
-      </w:r>
-      <w:proofErr w:type="gramEnd"/>
-      <w:r>
-        <w:rPr>
-          <w:sz w:val="24"/>
-          <w:szCs w:val="24"/>
-        </w:rPr>
-        <w:t xml:space="preserve">Excluding the Logo) </w:t>
-      </w:r>
-      <w:proofErr w:type="spellStart"/>
-      <w:r>
-        <w:rPr>
-          <w:sz w:val="24"/>
-          <w:szCs w:val="24"/>
-        </w:rPr>
-        <w:t>is</w:t>
-      </w:r>
-      <w:proofErr w:type="spellEnd"/>
-      <w:r>
-        <w:rPr>
-          <w:sz w:val="24"/>
-          <w:szCs w:val="24"/>
-        </w:rPr>
-        <w:t xml:space="preserve"> Times New Roman. The size is the default sizes for headers and body elements</w:t>
-      </w:r>
-    </w:p>
-    <w:p>
-      <w:pPr>
-        <w:pStyle w:val="NoSpacing"/>
-        <w:rPr>
-          <w:sz w:val="24"/>
-          <w:szCs w:val="24"/>
-        </w:rPr>
-      </w:pPr>
-    </w:p>
-    <w:p>
-      <w:pPr>
-        <w:pStyle w:val="NoSpacing"/>
-        <w:rPr>
-          <w:sz w:val="24"/>
-          <w:szCs w:val="24"/>
-        </w:rPr>
-      </w:pPr>
-      <w:r>
-        <w:rPr>
-          <w:sz w:val="24"/>
-          <w:szCs w:val="24"/>
-        </w:rPr>
-        <w:t>The font of the Logo is from Google Fonts. It is called “</w:t>
-      </w:r>
-      <w:proofErr w:type="spellStart"/>
-      <w:r>
-        <w:rPr>
-          <w:sz w:val="24"/>
-          <w:szCs w:val="24"/>
-        </w:rPr>
-        <w:t>Prosto</w:t>
-      </w:r>
-      <w:proofErr w:type="spellEnd"/>
-      <w:r>
-        <w:rPr>
-          <w:sz w:val="24"/>
-          <w:szCs w:val="24"/>
-        </w:rPr>
-        <w:t xml:space="preserve"> One”. </w:t>
+        <w:t xml:space="preserve">The font of the Logo is from Google Fonts. It is called “Prosto One”. </w:t>
       </w:r>
       <w:r>
         <w:rPr>

</xml_diff>